<commit_message>
Week 10 Update #2
Included demonstration video and 2 folderes of the firmware used for the sensor. RFID - Write/Read tag, MFRC522-python - Read tag example.
</commit_message>
<xml_diff>
--- a/documentation/RFID Sensor Progress Report.docx
+++ b/documentation/RFID Sensor Progress Report.docx
@@ -285,8 +285,28 @@
         <w:rPr>
           <w:lang w:val="en-US"/>
         </w:rPr>
-        <w:t>Although this issue was resolved, it happens only during that timeframe, after rebooting the Raspberry Pi, the issues becomes unsolved again.</w:t>
-      </w:r>
+        <w:t xml:space="preserve">Although this issue was resolved, </w:t>
+      </w:r>
+      <w:r>
+        <w:rPr>
+          <w:lang w:val="en-US"/>
+        </w:rPr>
+        <w:t>I’ve noticed the RFID sensor was not soldered properly, this prevented the sensor from reading the tag properly, causing a big issue</w:t>
+      </w:r>
+      <w:r>
+        <w:rPr>
+          <w:lang w:val="en-US"/>
+        </w:rPr>
+        <w:t>.</w:t>
+      </w:r>
+      <w:r>
+        <w:rPr>
+          <w:lang w:val="en-US"/>
+        </w:rPr>
+        <w:t xml:space="preserve"> In the near future, this shall be fixed with better soldering.</w:t>
+      </w:r>
+      <w:bookmarkStart w:id="0" w:name="_GoBack"/>
+      <w:bookmarkEnd w:id="0"/>
     </w:p>
     <w:p>
       <w:pPr>
@@ -411,8 +431,6 @@
           <w:lang w:val="en-US"/>
         </w:rPr>
       </w:pPr>
-      <w:bookmarkStart w:id="0" w:name="_GoBack"/>
-      <w:bookmarkEnd w:id="0"/>
     </w:p>
     <w:p>
       <w:pPr>

</xml_diff>